<commit_message>
foi adicionado imagem a receita
</commit_message>
<xml_diff>
--- a/Bolo Invertido de Manga.docx
+++ b/Bolo Invertido de Manga.docx
@@ -1,11 +1,11 @@
 
 <file path=word/document.xml><?xml version="1.0" encoding="utf-8"?>
-<w:document xmlns:wpc="http://schemas.microsoft.com/office/word/2010/wordprocessingCanvas" xmlns:cx="http://schemas.microsoft.com/office/drawing/2014/chartex" xmlns:cx1="http://schemas.microsoft.com/office/drawing/2015/9/8/chartex" xmlns:cx2="http://schemas.microsoft.com/office/drawing/2015/10/21/chartex" xmlns:cx3="http://schemas.microsoft.com/office/drawing/2016/5/9/chartex" xmlns:cx4="http://schemas.microsoft.com/office/drawing/2016/5/10/chartex" xmlns:cx5="http://schemas.microsoft.com/office/drawing/2016/5/11/chartex" xmlns:cx6="http://schemas.microsoft.com/office/drawing/2016/5/12/chartex" xmlns:cx7="http://schemas.microsoft.com/office/drawing/2016/5/13/chartex" xmlns:cx8="http://schemas.microsoft.com/office/drawing/2016/5/14/chartex" xmlns:mc="http://schemas.openxmlformats.org/markup-compatibility/2006" xmlns:aink="http://schemas.microsoft.com/office/drawing/2016/ink" xmlns:am3d="http://schemas.microsoft.com/office/drawing/2017/model3d" xmlns:o="urn:schemas-microsoft-com:office:office" xmlns:r="http://schemas.openxmlformats.org/officeDocument/2006/relationships" xmlns:m="http://schemas.openxmlformats.org/officeDocument/2006/math" xmlns:v="urn:schemas-microsoft-com:vml" xmlns:wp14="http://schemas.microsoft.com/office/word/2010/wordprocessingDrawing" xmlns:wp="http://schemas.openxmlformats.org/drawingml/2006/wordprocessingDrawing" xmlns:w10="urn:schemas-microsoft-com:office:word" xmlns:w="http://schemas.openxmlformats.org/wordprocessingml/2006/main" xmlns:w14="http://schemas.microsoft.com/office/word/2010/wordml" xmlns:w15="http://schemas.microsoft.com/office/word/2012/wordml" xmlns:w16cid="http://schemas.microsoft.com/office/word/2016/wordml/cid" xmlns:w16se="http://schemas.microsoft.com/office/word/2015/wordml/symex" xmlns:wpg="http://schemas.microsoft.com/office/word/2010/wordprocessingGroup" xmlns:wpi="http://schemas.microsoft.com/office/word/2010/wordprocessingInk" xmlns:wne="http://schemas.microsoft.com/office/word/2006/wordml" xmlns:wps="http://schemas.microsoft.com/office/word/2010/wordprocessingShape" mc:Ignorable="w14 w15 w16se w16cid wp14">
+<w:document xmlns:wpc="http://schemas.microsoft.com/office/word/2010/wordprocessingCanvas" xmlns:cx="http://schemas.microsoft.com/office/drawing/2014/chartex" xmlns:cx1="http://schemas.microsoft.com/office/drawing/2015/9/8/chartex" xmlns:cx2="http://schemas.microsoft.com/office/drawing/2015/10/21/chartex" xmlns:cx3="http://schemas.microsoft.com/office/drawing/2016/5/9/chartex" xmlns:cx4="http://schemas.microsoft.com/office/drawing/2016/5/10/chartex" xmlns:cx5="http://schemas.microsoft.com/office/drawing/2016/5/11/chartex" xmlns:cx6="http://schemas.microsoft.com/office/drawing/2016/5/12/chartex" xmlns:cx7="http://schemas.microsoft.com/office/drawing/2016/5/13/chartex" xmlns:cx8="http://schemas.microsoft.com/office/drawing/2016/5/14/chartex" xmlns:mc="http://schemas.openxmlformats.org/markup-compatibility/2006" xmlns:aink="http://schemas.microsoft.com/office/drawing/2016/ink" xmlns:am3d="http://schemas.microsoft.com/office/drawing/2017/model3d" xmlns:o="urn:schemas-microsoft-com:office:office" xmlns:r="http://schemas.openxmlformats.org/officeDocument/2006/relationships" xmlns:m="http://schemas.openxmlformats.org/officeDocument/2006/math" xmlns:v="urn:schemas-microsoft-com:vml" xmlns:wp14="http://schemas.microsoft.com/office/word/2010/wordprocessingDrawing" xmlns:wp="http://schemas.openxmlformats.org/drawingml/2006/wordprocessingDrawing" xmlns:w10="urn:schemas-microsoft-com:office:word" xmlns:w="http://schemas.openxmlformats.org/wordprocessingml/2006/main" xmlns:w14="http://schemas.microsoft.com/office/word/2010/wordml" xmlns:w15="http://schemas.microsoft.com/office/word/2012/wordml" xmlns:w16cex="http://schemas.microsoft.com/office/word/2018/wordml/cex" xmlns:w16cid="http://schemas.microsoft.com/office/word/2016/wordml/cid" xmlns:w16="http://schemas.microsoft.com/office/word/2018/wordml" xmlns:w16sdtdh="http://schemas.microsoft.com/office/word/2020/wordml/sdtdatahash" xmlns:w16se="http://schemas.microsoft.com/office/word/2015/wordml/symex" xmlns:wpg="http://schemas.microsoft.com/office/word/2010/wordprocessingGroup" xmlns:wpi="http://schemas.microsoft.com/office/word/2010/wordprocessingInk" xmlns:wne="http://schemas.microsoft.com/office/word/2006/wordml" xmlns:wps="http://schemas.microsoft.com/office/word/2010/wordprocessingShape" mc:Ignorable="w14 w15 w16se w16cid w16 w16cex w16sdtdh wp14">
   <w:body>
     <w:p>
       <w:pPr>
-        <w:jc w:val="center"/>
-        <w:rPr>
+        <w:rPr>
+          <w:rFonts w:ascii="Calibri Light" w:hAnsi="Calibri Light" w:cs="Calibri Light"/>
           <w:b/>
           <w:sz w:val="36"/>
           <w:szCs w:val="36"/>
@@ -14,6 +14,7 @@
       </w:pPr>
       <w:r>
         <w:rPr>
+          <w:rFonts w:ascii="Calibri Light" w:hAnsi="Calibri Light" w:cs="Calibri Light"/>
           <w:b/>
           <w:sz w:val="36"/>
           <w:szCs w:val="36"/>
@@ -25,12 +26,229 @@
     <w:p>
       <w:pPr>
         <w:rPr>
+          <w:rFonts w:ascii="Calibri Light" w:hAnsi="Calibri Light" w:cs="Calibri Light"/>
           <w:sz w:val="28"/>
           <w:szCs w:val="28"/>
         </w:rPr>
       </w:pPr>
       <w:r>
         <w:rPr>
+          <w:rFonts w:ascii="Calibri Light" w:hAnsi="Calibri Light" w:cs="Calibri Light"/>
+          <w:b/>
+          <w:noProof/>
+          <w:sz w:val="36"/>
+          <w:szCs w:val="36"/>
+          <w:u w:val="single"/>
+        </w:rPr>
+        <mc:AlternateContent>
+          <mc:Choice Requires="wpg">
+            <w:drawing>
+              <wp:anchor distT="0" distB="0" distL="114300" distR="114300" simplePos="0" relativeHeight="251658240" behindDoc="0" locked="0" layoutInCell="1" allowOverlap="1" wp14:anchorId="5E600021" wp14:editId="25627794">
+                <wp:simplePos x="1076325" y="1304925"/>
+                <wp:positionH relativeFrom="margin">
+                  <wp:align>right</wp:align>
+                </wp:positionH>
+                <wp:positionV relativeFrom="margin">
+                  <wp:align>top</wp:align>
+                </wp:positionV>
+                <wp:extent cx="1104900" cy="990600"/>
+                <wp:effectExtent l="0" t="0" r="0" b="0"/>
+                <wp:wrapSquare wrapText="bothSides"/>
+                <wp:docPr id="3" name="Agrupar 3"/>
+                <wp:cNvGraphicFramePr/>
+                <a:graphic xmlns:a="http://schemas.openxmlformats.org/drawingml/2006/main">
+                  <a:graphicData uri="http://schemas.microsoft.com/office/word/2010/wordprocessingGroup">
+                    <wpg:wgp>
+                      <wpg:cNvGrpSpPr/>
+                      <wpg:grpSpPr>
+                        <a:xfrm>
+                          <a:off x="0" y="0"/>
+                          <a:ext cx="1104900" cy="990600"/>
+                          <a:chOff x="0" y="0"/>
+                          <a:chExt cx="5400040" cy="3946525"/>
+                        </a:xfrm>
+                      </wpg:grpSpPr>
+                      <pic:pic xmlns:pic="http://schemas.openxmlformats.org/drawingml/2006/picture">
+                        <pic:nvPicPr>
+                          <pic:cNvPr id="1" name="Imagem 1"/>
+                          <pic:cNvPicPr>
+                            <a:picLocks noChangeAspect="1"/>
+                          </pic:cNvPicPr>
+                        </pic:nvPicPr>
+                        <pic:blipFill>
+                          <a:blip r:embed="rId5" cstate="print">
+                            <a:extLst>
+                              <a:ext uri="{28A0092B-C50C-407E-A947-70E740481C1C}">
+                                <a14:useLocalDpi xmlns:a14="http://schemas.microsoft.com/office/drawing/2010/main" val="0"/>
+                              </a:ext>
+                              <a:ext uri="{837473B0-CC2E-450A-ABE3-18F120FF3D39}">
+                                <a1611:picAttrSrcUrl xmlns:a1611="http://schemas.microsoft.com/office/drawing/2016/11/main" r:id="rId6"/>
+                              </a:ext>
+                            </a:extLst>
+                          </a:blip>
+                          <a:stretch>
+                            <a:fillRect/>
+                          </a:stretch>
+                        </pic:blipFill>
+                        <pic:spPr>
+                          <a:xfrm>
+                            <a:off x="0" y="0"/>
+                            <a:ext cx="5400040" cy="3602990"/>
+                          </a:xfrm>
+                          <a:prstGeom prst="rect">
+                            <a:avLst/>
+                          </a:prstGeom>
+                        </pic:spPr>
+                      </pic:pic>
+                      <wps:wsp>
+                        <wps:cNvPr id="2" name="Caixa de Texto 2"/>
+                        <wps:cNvSpPr txBox="1"/>
+                        <wps:spPr>
+                          <a:xfrm>
+                            <a:off x="0" y="3602990"/>
+                            <a:ext cx="5400040" cy="343535"/>
+                          </a:xfrm>
+                          <a:prstGeom prst="rect">
+                            <a:avLst/>
+                          </a:prstGeom>
+                          <a:solidFill>
+                            <a:prstClr val="white"/>
+                          </a:solidFill>
+                          <a:ln>
+                            <a:noFill/>
+                          </a:ln>
+                        </wps:spPr>
+                        <wps:txbx>
+                          <w:txbxContent>
+                            <w:p>
+                              <w:pPr>
+                                <w:rPr>
+                                  <w:sz w:val="18"/>
+                                  <w:szCs w:val="18"/>
+                                </w:rPr>
+                              </w:pPr>
+                              <w:hyperlink r:id="rId7" w:history="1">
+                                <w:r>
+                                  <w:rPr>
+                                    <w:rStyle w:val="Hyperlink"/>
+                                    <w:sz w:val="18"/>
+                                    <w:szCs w:val="18"/>
+                                  </w:rPr>
+                                  <w:t>Esta Foto</w:t>
+                                </w:r>
+                              </w:hyperlink>
+                              <w:r>
+                                <w:rPr>
+                                  <w:sz w:val="18"/>
+                                  <w:szCs w:val="18"/>
+                                </w:rPr>
+                                <w:t xml:space="preserve"> de Autor Desconhecido está licenciado em </w:t>
+                              </w:r>
+                              <w:hyperlink r:id="rId8" w:history="1">
+                                <w:r>
+                                  <w:rPr>
+                                    <w:rStyle w:val="Hyperlink"/>
+                                    <w:sz w:val="18"/>
+                                    <w:szCs w:val="18"/>
+                                  </w:rPr>
+                                  <w:t>CC BY-NC-ND</w:t>
+                                </w:r>
+                              </w:hyperlink>
+                            </w:p>
+                          </w:txbxContent>
+                        </wps:txbx>
+                        <wps:bodyPr rot="0" spcFirstLastPara="0" vertOverflow="overflow" horzOverflow="overflow" vert="horz" wrap="square" lIns="91440" tIns="45720" rIns="91440" bIns="45720" numCol="1" spcCol="0" rtlCol="0" fromWordArt="0" anchor="t" anchorCtr="0" forceAA="0" compatLnSpc="1">
+                          <a:prstTxWarp prst="textNoShape">
+                            <a:avLst/>
+                          </a:prstTxWarp>
+                          <a:noAutofit/>
+                        </wps:bodyPr>
+                      </wps:wsp>
+                    </wpg:wgp>
+                  </a:graphicData>
+                </a:graphic>
+              </wp:anchor>
+            </w:drawing>
+          </mc:Choice>
+          <mc:Fallback>
+            <w:pict>
+              <v:group w14:anchorId="5E600021" id="Agrupar 3" o:spid="_x0000_s1026" style="position:absolute;margin-left:35.8pt;margin-top:0;width:87pt;height:78pt;z-index:251658240;mso-position-horizontal:right;mso-position-horizontal-relative:margin;mso-position-vertical:top;mso-position-vertical-relative:margin" coordsize="54000,39465" o:gfxdata="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">
+                <v:shapetype id="_x0000_t75" coordsize="21600,21600" o:spt="75" o:preferrelative="t" path="m@4@5l@4@11@9@11@9@5xe" filled="f" stroked="f">
+                  <v:stroke joinstyle="miter"/>
+                  <v:formulas>
+                    <v:f eqn="if lineDrawn pixelLineWidth 0"/>
+                    <v:f eqn="sum @0 1 0"/>
+                    <v:f eqn="sum 0 0 @1"/>
+                    <v:f eqn="prod @2 1 2"/>
+                    <v:f eqn="prod @3 21600 pixelWidth"/>
+                    <v:f eqn="prod @3 21600 pixelHeight"/>
+                    <v:f eqn="sum @0 0 1"/>
+                    <v:f eqn="prod @6 1 2"/>
+                    <v:f eqn="prod @7 21600 pixelWidth"/>
+                    <v:f eqn="sum @8 21600 0"/>
+                    <v:f eqn="prod @7 21600 pixelHeight"/>
+                    <v:f eqn="sum @10 21600 0"/>
+                  </v:formulas>
+                  <v:path o:extrusionok="f" gradientshapeok="t" o:connecttype="rect"/>
+                  <o:lock v:ext="edit" aspectratio="t"/>
+                </v:shapetype>
+                <v:shape id="Imagem 1" o:spid="_x0000_s1027" type="#_x0000_t75" style="position:absolute;width:54000;height:36029;visibility:visible;mso-wrap-style:square" o:gfxdata="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">
+                  <v:imagedata r:id="rId9" o:title=""/>
+                </v:shape>
+                <v:shapetype id="_x0000_t202" coordsize="21600,21600" o:spt="202" path="m,l,21600r21600,l21600,xe">
+                  <v:stroke joinstyle="miter"/>
+                  <v:path gradientshapeok="t" o:connecttype="rect"/>
+                </v:shapetype>
+                <v:shape id="Caixa de Texto 2" o:spid="_x0000_s1028" type="#_x0000_t202" style="position:absolute;top:36029;width:54000;height:3436;visibility:visible;mso-wrap-style:square;v-text-anchor:top" o:gfxdata="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" stroked="f">
+                  <v:textbox>
+                    <w:txbxContent>
+                      <w:p>
+                        <w:pPr>
+                          <w:rPr>
+                            <w:sz w:val="18"/>
+                            <w:szCs w:val="18"/>
+                          </w:rPr>
+                        </w:pPr>
+                        <w:hyperlink r:id="rId10" w:history="1">
+                          <w:r>
+                            <w:rPr>
+                              <w:rStyle w:val="Hyperlink"/>
+                              <w:sz w:val="18"/>
+                              <w:szCs w:val="18"/>
+                            </w:rPr>
+                            <w:t>Esta Foto</w:t>
+                          </w:r>
+                        </w:hyperlink>
+                        <w:r>
+                          <w:rPr>
+                            <w:sz w:val="18"/>
+                            <w:szCs w:val="18"/>
+                          </w:rPr>
+                          <w:t xml:space="preserve"> de Autor Desconhecido está licenciado em </w:t>
+                        </w:r>
+                        <w:hyperlink r:id="rId11" w:history="1">
+                          <w:r>
+                            <w:rPr>
+                              <w:rStyle w:val="Hyperlink"/>
+                              <w:sz w:val="18"/>
+                              <w:szCs w:val="18"/>
+                            </w:rPr>
+                            <w:t>CC BY-NC-ND</w:t>
+                          </w:r>
+                        </w:hyperlink>
+                      </w:p>
+                    </w:txbxContent>
+                  </v:textbox>
+                </v:shape>
+                <w10:wrap type="square" anchorx="margin" anchory="margin"/>
+              </v:group>
+            </w:pict>
+          </mc:Fallback>
+        </mc:AlternateContent>
+      </w:r>
+      <w:r>
+        <w:rPr>
+          <w:rFonts w:ascii="Calibri Light" w:hAnsi="Calibri Light" w:cs="Calibri Light"/>
           <w:b/>
           <w:sz w:val="36"/>
           <w:szCs w:val="36"/>
@@ -40,6 +258,7 @@
       </w:r>
       <w:r>
         <w:rPr>
+          <w:rFonts w:ascii="Calibri Light" w:hAnsi="Calibri Light" w:cs="Calibri Light"/>
           <w:sz w:val="28"/>
           <w:szCs w:val="28"/>
         </w:rPr>
@@ -47,6 +266,7 @@
       </w:r>
       <w:r>
         <w:rPr>
+          <w:rFonts w:ascii="Calibri Light" w:hAnsi="Calibri Light" w:cs="Calibri Light"/>
           <w:sz w:val="28"/>
           <w:szCs w:val="28"/>
         </w:rPr>
@@ -56,6 +276,7 @@
       <w:proofErr w:type="spellStart"/>
       <w:r>
         <w:rPr>
+          <w:rFonts w:ascii="Calibri Light" w:hAnsi="Calibri Light" w:cs="Calibri Light"/>
           <w:sz w:val="28"/>
           <w:szCs w:val="28"/>
         </w:rPr>
@@ -64,6 +285,7 @@
       <w:proofErr w:type="spellEnd"/>
       <w:r>
         <w:rPr>
+          <w:rFonts w:ascii="Calibri Light" w:hAnsi="Calibri Light" w:cs="Calibri Light"/>
           <w:sz w:val="28"/>
           <w:szCs w:val="28"/>
         </w:rPr>
@@ -71,21 +293,16 @@
       </w:r>
       <w:r>
         <w:rPr>
+          <w:rFonts w:ascii="Calibri Light" w:hAnsi="Calibri Light" w:cs="Calibri Light"/>
           <w:sz w:val="28"/>
           <w:szCs w:val="28"/>
         </w:rPr>
         <w:br/>
-        <w:t>2 Unida</w:t>
-      </w:r>
-      <w:r>
-        <w:rPr>
-          <w:sz w:val="28"/>
-          <w:szCs w:val="28"/>
-        </w:rPr>
-        <w:t>des de manga</w:t>
-      </w:r>
-      <w:r>
-        <w:rPr>
+        <w:t>2 Unidades de manga</w:t>
+      </w:r>
+      <w:r>
+        <w:rPr>
+          <w:rFonts w:ascii="Calibri Light" w:hAnsi="Calibri Light" w:cs="Calibri Light"/>
           <w:sz w:val="28"/>
           <w:szCs w:val="28"/>
         </w:rPr>
@@ -95,6 +312,7 @@
       <w:proofErr w:type="spellStart"/>
       <w:r>
         <w:rPr>
+          <w:rFonts w:ascii="Calibri Light" w:hAnsi="Calibri Light" w:cs="Calibri Light"/>
           <w:sz w:val="28"/>
           <w:szCs w:val="28"/>
         </w:rPr>
@@ -103,6 +321,7 @@
       <w:proofErr w:type="spellEnd"/>
       <w:r>
         <w:rPr>
+          <w:rFonts w:ascii="Calibri Light" w:hAnsi="Calibri Light" w:cs="Calibri Light"/>
           <w:sz w:val="28"/>
           <w:szCs w:val="28"/>
         </w:rPr>
@@ -110,6 +329,7 @@
       </w:r>
       <w:r>
         <w:rPr>
+          <w:rFonts w:ascii="Calibri Light" w:hAnsi="Calibri Light" w:cs="Calibri Light"/>
           <w:sz w:val="28"/>
           <w:szCs w:val="28"/>
         </w:rPr>
@@ -119,6 +339,7 @@
       <w:proofErr w:type="spellStart"/>
       <w:r>
         <w:rPr>
+          <w:rFonts w:ascii="Calibri Light" w:hAnsi="Calibri Light" w:cs="Calibri Light"/>
           <w:sz w:val="28"/>
           <w:szCs w:val="28"/>
         </w:rPr>
@@ -127,6 +348,7 @@
       <w:proofErr w:type="spellEnd"/>
       <w:r>
         <w:rPr>
+          <w:rFonts w:ascii="Calibri Light" w:hAnsi="Calibri Light" w:cs="Calibri Light"/>
           <w:sz w:val="28"/>
           <w:szCs w:val="28"/>
         </w:rPr>
@@ -134,6 +356,7 @@
       </w:r>
       <w:r>
         <w:rPr>
+          <w:rFonts w:ascii="Calibri Light" w:hAnsi="Calibri Light" w:cs="Calibri Light"/>
           <w:sz w:val="28"/>
           <w:szCs w:val="28"/>
         </w:rPr>
@@ -142,6 +365,7 @@
       </w:r>
       <w:r>
         <w:rPr>
+          <w:rFonts w:ascii="Calibri Light" w:hAnsi="Calibri Light" w:cs="Calibri Light"/>
           <w:sz w:val="28"/>
           <w:szCs w:val="28"/>
         </w:rPr>
@@ -151,6 +375,7 @@
       <w:proofErr w:type="spellStart"/>
       <w:r>
         <w:rPr>
+          <w:rFonts w:ascii="Calibri Light" w:hAnsi="Calibri Light" w:cs="Calibri Light"/>
           <w:sz w:val="28"/>
           <w:szCs w:val="28"/>
         </w:rPr>
@@ -159,6 +384,7 @@
       <w:proofErr w:type="spellEnd"/>
       <w:r>
         <w:rPr>
+          <w:rFonts w:ascii="Calibri Light" w:hAnsi="Calibri Light" w:cs="Calibri Light"/>
           <w:sz w:val="28"/>
           <w:szCs w:val="28"/>
         </w:rPr>
@@ -166,6 +392,7 @@
       </w:r>
       <w:r>
         <w:rPr>
+          <w:rFonts w:ascii="Calibri Light" w:hAnsi="Calibri Light" w:cs="Calibri Light"/>
           <w:sz w:val="28"/>
           <w:szCs w:val="28"/>
         </w:rPr>
@@ -175,6 +402,7 @@
       <w:proofErr w:type="spellStart"/>
       <w:r>
         <w:rPr>
+          <w:rFonts w:ascii="Calibri Light" w:hAnsi="Calibri Light" w:cs="Calibri Light"/>
           <w:sz w:val="28"/>
           <w:szCs w:val="28"/>
         </w:rPr>
@@ -183,6 +411,7 @@
       <w:proofErr w:type="spellEnd"/>
       <w:r>
         <w:rPr>
+          <w:rFonts w:ascii="Calibri Light" w:hAnsi="Calibri Light" w:cs="Calibri Light"/>
           <w:sz w:val="28"/>
           <w:szCs w:val="28"/>
         </w:rPr>
@@ -190,6 +419,7 @@
       </w:r>
       <w:r>
         <w:rPr>
+          <w:rFonts w:ascii="Calibri Light" w:hAnsi="Calibri Light" w:cs="Calibri Light"/>
           <w:sz w:val="28"/>
           <w:szCs w:val="28"/>
         </w:rPr>
@@ -197,6 +427,7 @@
       </w:r>
       <w:r>
         <w:rPr>
+          <w:rFonts w:ascii="Calibri Light" w:hAnsi="Calibri Light" w:cs="Calibri Light"/>
           <w:sz w:val="28"/>
           <w:szCs w:val="28"/>
         </w:rPr>
@@ -204,6 +435,7 @@
       </w:r>
       <w:r>
         <w:rPr>
+          <w:rFonts w:ascii="Calibri Light" w:hAnsi="Calibri Light" w:cs="Calibri Light"/>
           <w:sz w:val="28"/>
           <w:szCs w:val="28"/>
         </w:rPr>
@@ -215,30 +447,47 @@
       <w:pPr>
         <w:jc w:val="center"/>
         <w:rPr>
-          <w:sz w:val="28"/>
-          <w:szCs w:val="28"/>
-        </w:rPr>
-      </w:pPr>
-      <w:r>
-        <w:rPr>
+          <w:rFonts w:ascii="Calibri Light" w:hAnsi="Calibri Light" w:cs="Calibri Light"/>
           <w:b/>
           <w:sz w:val="36"/>
           <w:szCs w:val="36"/>
           <w:u w:val="single"/>
         </w:rPr>
+      </w:pPr>
+      <w:r>
+        <w:rPr>
+          <w:rFonts w:ascii="Calibri Light" w:hAnsi="Calibri Light" w:cs="Calibri Light"/>
+          <w:b/>
+          <w:sz w:val="36"/>
+          <w:szCs w:val="36"/>
+          <w:u w:val="single"/>
+        </w:rPr>
         <w:t>Modo de Preparo</w:t>
       </w:r>
+    </w:p>
+    <w:p>
+      <w:pPr>
+        <w:jc w:val="center"/>
+        <w:rPr>
+          <w:rFonts w:ascii="Calibri Light" w:hAnsi="Calibri Light" w:cs="Calibri Light"/>
+          <w:sz w:val="28"/>
+          <w:szCs w:val="28"/>
+        </w:rPr>
+      </w:pPr>
     </w:p>
     <w:p>
       <w:pPr>
         <w:spacing w:before="240"/>
-        <w:rPr>
+        <w:jc w:val="both"/>
+        <w:rPr>
+          <w:rFonts w:ascii="Calibri Light" w:hAnsi="Calibri Light" w:cs="Calibri Light"/>
           <w:sz w:val="30"/>
           <w:szCs w:val="28"/>
         </w:rPr>
       </w:pPr>
       <w:r>
         <w:rPr>
+          <w:rFonts w:ascii="Calibri Light" w:hAnsi="Calibri Light" w:cs="Calibri Light"/>
           <w:sz w:val="28"/>
           <w:szCs w:val="28"/>
         </w:rPr>
@@ -246,6 +495,7 @@
       </w:r>
       <w:r>
         <w:rPr>
+          <w:rFonts w:ascii="Calibri Light" w:hAnsi="Calibri Light" w:cs="Calibri Light"/>
           <w:sz w:val="28"/>
           <w:szCs w:val="28"/>
         </w:rPr>
@@ -253,6 +503,7 @@
       </w:r>
       <w:r>
         <w:rPr>
+          <w:rFonts w:ascii="Calibri Light" w:hAnsi="Calibri Light" w:cs="Calibri Light"/>
           <w:sz w:val="28"/>
           <w:szCs w:val="28"/>
         </w:rPr>
@@ -260,13 +511,12 @@
       </w:r>
       <w:r>
         <w:rPr>
+          <w:rFonts w:ascii="Calibri Light" w:hAnsi="Calibri Light" w:cs="Calibri Light"/>
           <w:sz w:val="28"/>
           <w:szCs w:val="28"/>
         </w:rPr>
         <w:t>(180°C) bota a manteiga com o açúcar ate obter uma mistura cremosa, junte os ovos e bata bem. Acrescente os dois tipos de farinha, batendo sempre, junte o fermento coloque a massa na forma reservada e leve ao forno por 30 minutos ou até  que ao enfiar um palito no centro da massa e ele sair limpo.</w:t>
       </w:r>
-      <w:bookmarkStart w:id="0" w:name="_GoBack"/>
-      <w:bookmarkEnd w:id="0"/>
     </w:p>
     <w:sectPr>
       <w:pgSz w:w="11906" w:h="16838"/>
@@ -279,7 +529,7 @@
 </file>
 
 <file path=word/numbering.xml><?xml version="1.0" encoding="utf-8"?>
-<w:numbering xmlns:wpc="http://schemas.microsoft.com/office/word/2010/wordprocessingCanvas" xmlns:cx="http://schemas.microsoft.com/office/drawing/2014/chartex" xmlns:cx1="http://schemas.microsoft.com/office/drawing/2015/9/8/chartex" xmlns:cx2="http://schemas.microsoft.com/office/drawing/2015/10/21/chartex" xmlns:cx3="http://schemas.microsoft.com/office/drawing/2016/5/9/chartex" xmlns:cx4="http://schemas.microsoft.com/office/drawing/2016/5/10/chartex" xmlns:cx5="http://schemas.microsoft.com/office/drawing/2016/5/11/chartex" xmlns:cx6="http://schemas.microsoft.com/office/drawing/2016/5/12/chartex" xmlns:cx7="http://schemas.microsoft.com/office/drawing/2016/5/13/chartex" xmlns:cx8="http://schemas.microsoft.com/office/drawing/2016/5/14/chartex" xmlns:mc="http://schemas.openxmlformats.org/markup-compatibility/2006" xmlns:aink="http://schemas.microsoft.com/office/drawing/2016/ink" xmlns:am3d="http://schemas.microsoft.com/office/drawing/2017/model3d" xmlns:o="urn:schemas-microsoft-com:office:office" xmlns:r="http://schemas.openxmlformats.org/officeDocument/2006/relationships" xmlns:m="http://schemas.openxmlformats.org/officeDocument/2006/math" xmlns:v="urn:schemas-microsoft-com:vml" xmlns:wp14="http://schemas.microsoft.com/office/word/2010/wordprocessingDrawing" xmlns:wp="http://schemas.openxmlformats.org/drawingml/2006/wordprocessingDrawing" xmlns:w10="urn:schemas-microsoft-com:office:word" xmlns:w="http://schemas.openxmlformats.org/wordprocessingml/2006/main" xmlns:w14="http://schemas.microsoft.com/office/word/2010/wordml" xmlns:w15="http://schemas.microsoft.com/office/word/2012/wordml" xmlns:w16cid="http://schemas.microsoft.com/office/word/2016/wordml/cid" xmlns:w16se="http://schemas.microsoft.com/office/word/2015/wordml/symex" xmlns:wpg="http://schemas.microsoft.com/office/word/2010/wordprocessingGroup" xmlns:wpi="http://schemas.microsoft.com/office/word/2010/wordprocessingInk" xmlns:wne="http://schemas.microsoft.com/office/word/2006/wordml" xmlns:wps="http://schemas.microsoft.com/office/word/2010/wordprocessingShape" mc:Ignorable="w14 w15 w16se w16cid wp14">
+<w:numbering xmlns:wpc="http://schemas.microsoft.com/office/word/2010/wordprocessingCanvas" xmlns:cx="http://schemas.microsoft.com/office/drawing/2014/chartex" xmlns:cx1="http://schemas.microsoft.com/office/drawing/2015/9/8/chartex" xmlns:cx2="http://schemas.microsoft.com/office/drawing/2015/10/21/chartex" xmlns:cx3="http://schemas.microsoft.com/office/drawing/2016/5/9/chartex" xmlns:cx4="http://schemas.microsoft.com/office/drawing/2016/5/10/chartex" xmlns:cx5="http://schemas.microsoft.com/office/drawing/2016/5/11/chartex" xmlns:cx6="http://schemas.microsoft.com/office/drawing/2016/5/12/chartex" xmlns:cx7="http://schemas.microsoft.com/office/drawing/2016/5/13/chartex" xmlns:cx8="http://schemas.microsoft.com/office/drawing/2016/5/14/chartex" xmlns:mc="http://schemas.openxmlformats.org/markup-compatibility/2006" xmlns:aink="http://schemas.microsoft.com/office/drawing/2016/ink" xmlns:am3d="http://schemas.microsoft.com/office/drawing/2017/model3d" xmlns:o="urn:schemas-microsoft-com:office:office" xmlns:r="http://schemas.openxmlformats.org/officeDocument/2006/relationships" xmlns:m="http://schemas.openxmlformats.org/officeDocument/2006/math" xmlns:v="urn:schemas-microsoft-com:vml" xmlns:wp14="http://schemas.microsoft.com/office/word/2010/wordprocessingDrawing" xmlns:wp="http://schemas.openxmlformats.org/drawingml/2006/wordprocessingDrawing" xmlns:w10="urn:schemas-microsoft-com:office:word" xmlns:w="http://schemas.openxmlformats.org/wordprocessingml/2006/main" xmlns:w14="http://schemas.microsoft.com/office/word/2010/wordml" xmlns:w15="http://schemas.microsoft.com/office/word/2012/wordml" xmlns:w16cex="http://schemas.microsoft.com/office/word/2018/wordml/cex" xmlns:w16cid="http://schemas.microsoft.com/office/word/2016/wordml/cid" xmlns:w16="http://schemas.microsoft.com/office/word/2018/wordml" xmlns:w16sdtdh="http://schemas.microsoft.com/office/word/2020/wordml/sdtdatahash" xmlns:w16se="http://schemas.microsoft.com/office/word/2015/wordml/symex" xmlns:wpg="http://schemas.microsoft.com/office/word/2010/wordprocessingGroup" xmlns:wpi="http://schemas.microsoft.com/office/word/2010/wordprocessingInk" xmlns:wne="http://schemas.microsoft.com/office/word/2006/wordml" xmlns:wps="http://schemas.microsoft.com/office/word/2010/wordprocessingShape" mc:Ignorable="w14 w15 w16se w16cid w16 w16cex w16sdtdh wp14">
   <w:abstractNum w:abstractNumId="0" w15:restartNumberingAfterBreak="0">
     <w:nsid w:val="00F5749D"/>
     <w:multiLevelType w:val="hybridMultilevel"/>
@@ -400,7 +650,7 @@
 </file>
 
 <file path=word/styles.xml><?xml version="1.0" encoding="utf-8"?>
-<w:styles xmlns:mc="http://schemas.openxmlformats.org/markup-compatibility/2006" xmlns:r="http://schemas.openxmlformats.org/officeDocument/2006/relationships" xmlns:w="http://schemas.openxmlformats.org/wordprocessingml/2006/main" xmlns:w14="http://schemas.microsoft.com/office/word/2010/wordml" xmlns:w15="http://schemas.microsoft.com/office/word/2012/wordml" xmlns:w16cid="http://schemas.microsoft.com/office/word/2016/wordml/cid" xmlns:w16se="http://schemas.microsoft.com/office/word/2015/wordml/symex" mc:Ignorable="w14 w15 w16se w16cid">
+<w:styles xmlns:mc="http://schemas.openxmlformats.org/markup-compatibility/2006" xmlns:r="http://schemas.openxmlformats.org/officeDocument/2006/relationships" xmlns:w="http://schemas.openxmlformats.org/wordprocessingml/2006/main" xmlns:w14="http://schemas.microsoft.com/office/word/2010/wordml" xmlns:w15="http://schemas.microsoft.com/office/word/2012/wordml" xmlns:w16cex="http://schemas.microsoft.com/office/word/2018/wordml/cex" xmlns:w16cid="http://schemas.microsoft.com/office/word/2016/wordml/cid" xmlns:w16="http://schemas.microsoft.com/office/word/2018/wordml" xmlns:w16sdtdh="http://schemas.microsoft.com/office/word/2020/wordml/sdtdatahash" xmlns:w16se="http://schemas.microsoft.com/office/word/2015/wordml/symex" mc:Ignorable="w14 w15 w16se w16cid w16 w16cex w16sdtdh">
   <w:docDefaults>
     <w:rPrDefault>
       <w:rPr>
@@ -416,7 +666,7 @@
       </w:pPr>
     </w:pPrDefault>
   </w:docDefaults>
-  <w:latentStyles w:defLockedState="0" w:defUIPriority="99" w:defSemiHidden="0" w:defUnhideWhenUsed="0" w:defQFormat="0" w:count="375">
+  <w:latentStyles w:defLockedState="0" w:defUIPriority="99" w:defSemiHidden="0" w:defUnhideWhenUsed="0" w:defQFormat="0" w:count="376">
     <w:lsdException w:name="Normal" w:uiPriority="0" w:qFormat="1"/>
     <w:lsdException w:name="heading 1" w:uiPriority="9" w:qFormat="1"/>
     <w:lsdException w:name="heading 2" w:semiHidden="1" w:uiPriority="9" w:unhideWhenUsed="1" w:qFormat="1"/>
@@ -522,7 +772,6 @@
     <w:lsdException w:name="HTML Sample" w:semiHidden="1" w:unhideWhenUsed="1"/>
     <w:lsdException w:name="HTML Typewriter" w:semiHidden="1" w:unhideWhenUsed="1"/>
     <w:lsdException w:name="HTML Variable" w:semiHidden="1" w:unhideWhenUsed="1"/>
-    <w:lsdException w:name="Normal Table" w:semiHidden="1" w:unhideWhenUsed="1"/>
     <w:lsdException w:name="annotation subject" w:semiHidden="1" w:unhideWhenUsed="1"/>
     <w:lsdException w:name="No List" w:semiHidden="1" w:unhideWhenUsed="1"/>
     <w:lsdException w:name="Outline List 1" w:semiHidden="1" w:unhideWhenUsed="1"/>
@@ -569,10 +818,8 @@
     <w:lsdException w:name="Table Subtle 2" w:semiHidden="1" w:unhideWhenUsed="1"/>
     <w:lsdException w:name="Table Web 1" w:semiHidden="1" w:unhideWhenUsed="1"/>
     <w:lsdException w:name="Table Web 2" w:semiHidden="1" w:unhideWhenUsed="1"/>
-    <w:lsdException w:name="Table Web 3" w:semiHidden="1" w:unhideWhenUsed="1"/>
     <w:lsdException w:name="Balloon Text" w:semiHidden="1" w:unhideWhenUsed="1"/>
     <w:lsdException w:name="Table Grid" w:uiPriority="39"/>
-    <w:lsdException w:name="Table Theme" w:semiHidden="1" w:unhideWhenUsed="1"/>
     <w:lsdException w:name="Placeholder Text" w:semiHidden="1"/>
     <w:lsdException w:name="No Spacing" w:uiPriority="1" w:qFormat="1"/>
     <w:lsdException w:name="Light Shading" w:uiPriority="60"/>
@@ -792,6 +1039,7 @@
     <w:lsdException w:name="Smart Hyperlink" w:semiHidden="1" w:unhideWhenUsed="1"/>
     <w:lsdException w:name="Hashtag" w:semiHidden="1" w:unhideWhenUsed="1"/>
     <w:lsdException w:name="Unresolved Mention" w:semiHidden="1" w:unhideWhenUsed="1"/>
+    <w:lsdException w:name="Smart Link" w:semiHidden="1" w:unhideWhenUsed="1"/>
   </w:latentStyles>
   <w:style w:type="paragraph" w:default="1" w:styleId="Normal">
     <w:name w:val="Normal"/>
@@ -834,6 +1082,29 @@
       <w:ind w:left="720"/>
       <w:contextualSpacing/>
     </w:pPr>
+  </w:style>
+  <w:style w:type="character" w:styleId="Hyperlink">
+    <w:name w:val="Hyperlink"/>
+    <w:basedOn w:val="Fontepargpadro"/>
+    <w:uiPriority w:val="99"/>
+    <w:unhideWhenUsed/>
+    <w:rsid w:val="00071F0D"/>
+    <w:rPr>
+      <w:color w:val="0563C1" w:themeColor="hyperlink"/>
+      <w:u w:val="single"/>
+    </w:rPr>
+  </w:style>
+  <w:style w:type="character" w:styleId="MenoPendente">
+    <w:name w:val="Unresolved Mention"/>
+    <w:basedOn w:val="Fontepargpadro"/>
+    <w:uiPriority w:val="99"/>
+    <w:semiHidden/>
+    <w:unhideWhenUsed/>
+    <w:rsid w:val="00071F0D"/>
+    <w:rPr>
+      <w:color w:val="605E5C"/>
+      <w:shd w:val="clear" w:color="auto" w:fill="E1DFDD"/>
+    </w:rPr>
   </w:style>
 </w:styles>
 </file>

</xml_diff>